<commit_message>
ins 10/02 17:45 :# Ple ase enter the commit message for your changes. Lines starting
</commit_message>
<xml_diff>
--- a/099-納品物/040-進捗管理/0917_外部設計_議事録.docx
+++ b/099-納品物/040-進捗管理/0917_外部設計_議事録.docx
@@ -479,16 +479,133 @@
               <w:rPr>
                 <w:rFonts w:hint="eastAsia"/>
               </w:rPr>
-              <w:t>・住所(全部の入力フォーム)の文字数</w:t>
+              <w:t>・入力フォーム</w:t>
+            </w:r>
+            <w:r>
+              <w:rPr>
+                <w:rFonts w:hint="eastAsia"/>
+              </w:rPr>
+              <w:t>の制限</w:t>
             </w:r>
           </w:p>
           <w:p>
-            <w:r>
+            <w:pPr>
               <w:rPr>
                 <w:rFonts w:hint="eastAsia"/>
               </w:rPr>
-              <w:t xml:space="preserve">　→住所50文字、名前：半角40文字。基本こちらで設定する。</w:t>
-            </w:r>
+            </w:pPr>
+            <w:r>
+              <w:rPr>
+                <w:rFonts w:hint="eastAsia"/>
+              </w:rPr>
+              <w:t xml:space="preserve">　→住所</w:t>
+            </w:r>
+            <w:r>
+              <w:rPr>
+                <w:rFonts w:hint="eastAsia"/>
+              </w:rPr>
+              <w:t>：</w:t>
+            </w:r>
+            <w:r>
+              <w:rPr>
+                <w:rFonts w:hint="eastAsia"/>
+              </w:rPr>
+              <w:t>50文字、</w:t>
+            </w:r>
+            <w:r>
+              <w:rPr>
+                <w:rFonts w:hint="eastAsia"/>
+              </w:rPr>
+              <w:t>都道府県のチェック</w:t>
+            </w:r>
+          </w:p>
+          <w:p>
+            <w:pPr>
+              <w:ind w:firstLineChars="100" w:firstLine="200"/>
+            </w:pPr>
+            <w:r>
+              <w:rPr>
+                <w:rFonts w:hint="eastAsia"/>
+              </w:rPr>
+              <w:t>→</w:t>
+            </w:r>
+            <w:r>
+              <w:rPr>
+                <w:rFonts w:hint="eastAsia"/>
+              </w:rPr>
+              <w:t>名前：半角40文字。</w:t>
+            </w:r>
+          </w:p>
+          <w:p>
+            <w:pPr>
+              <w:ind w:firstLineChars="100" w:firstLine="200"/>
+            </w:pPr>
+            <w:r>
+              <w:rPr>
+                <w:rFonts w:hint="eastAsia"/>
+              </w:rPr>
+              <w:t>→会員ID：3</w:t>
+            </w:r>
+            <w:r>
+              <w:t>0</w:t>
+            </w:r>
+            <w:r>
+              <w:rPr>
+                <w:rFonts w:hint="eastAsia"/>
+              </w:rPr>
+              <w:t>文字。@の前後に半角英数字記号(</w:t>
+            </w:r>
+            <w:r>
+              <w:t>[.][-][_][!][?])</w:t>
+            </w:r>
+            <w:r>
+              <w:rPr>
+                <w:rFonts w:hint="eastAsia"/>
+              </w:rPr>
+              <w:t>使用可</w:t>
+            </w:r>
+          </w:p>
+          <w:p>
+            <w:r>
+              <w:rPr>
+                <w:rFonts w:hint="eastAsia"/>
+              </w:rPr>
+              <w:t xml:space="preserve">　→パスワード：8文字以上1</w:t>
+            </w:r>
+            <w:r>
+              <w:t>2</w:t>
+            </w:r>
+            <w:r>
+              <w:rPr>
+                <w:rFonts w:hint="eastAsia"/>
+              </w:rPr>
+              <w:t>文字以下、半角英数字記号</w:t>
+            </w:r>
+            <w:r>
+              <w:rPr>
+                <w:rFonts w:hint="eastAsia"/>
+              </w:rPr>
+              <w:t>(</w:t>
+            </w:r>
+            <w:r>
+              <w:t>[.][-][_][!][?]</w:t>
+            </w:r>
+            <w:r>
+              <w:t>)</w:t>
+            </w:r>
+            <w:r>
+              <w:rPr>
+                <w:rFonts w:hint="eastAsia"/>
+              </w:rPr>
+              <w:t>使用可</w:t>
+            </w:r>
+          </w:p>
+          <w:p>
+            <w:pPr>
+              <w:rPr>
+                <w:rFonts w:hint="eastAsia"/>
+              </w:rPr>
+            </w:pPr>
           </w:p>
           <w:p>
             <w:r>

</xml_diff>